<commit_message>
DB: Small update on treatments.
</commit_message>
<xml_diff>
--- a/Database/Design/Requirements.docx
+++ b/Database/Design/Requirements.docx
@@ -829,16 +829,22 @@
       </w:pPr>
       <w:r>
         <w:lastRenderedPageBreak/>
-        <w:t>Οι γιατροί μπορούν να θεραπεύουν τους ασθενείς καταγράφοντας την διάγνωσή τους</w:t>
-      </w:r>
-      <w:r>
-        <w:t xml:space="preserve"> </w:t>
-      </w:r>
-      <w:r>
-        <w:t>και την προτεινόμενη θεραπεία</w:t>
+        <w:t>Οι γιατροί μπορούν να θεραπεύουν τους ασθενείς καταγράφοντας την</w:t>
+      </w:r>
+      <w:r>
+        <w:t xml:space="preserve"> ημερομηνία, τη</w:t>
       </w:r>
       <w:bookmarkStart w:id="0" w:name="_GoBack"/>
       <w:bookmarkEnd w:id="0"/>
+      <w:r>
+        <w:t xml:space="preserve"> διάγνωσή τους</w:t>
+      </w:r>
+      <w:r>
+        <w:t xml:space="preserve"> </w:t>
+      </w:r>
+      <w:r>
+        <w:t>και την προτεινόμενη θεραπεία</w:t>
+      </w:r>
       <w:r>
         <w:t xml:space="preserve">. Στην θεραπεία μπορεί να </w:t>
       </w:r>

</xml_diff>